<commit_message>
remove item from Array with splice and filter
</commit_message>
<xml_diff>
--- a/Workshop3-დავალება (1).docx
+++ b/Workshop3-დავალება (1).docx
@@ -710,25 +710,7 @@
               <w:szCs w:val="24"/>
               <w:highlight w:val="green"/>
             </w:rPr>
-            <w:t>ღილაკი</w:t>
-          </w:r>
-          <w:r>
-            <w:rPr>
-              <w:rFonts w:ascii="Arial Unicode MS" w:eastAsia="Arial Unicode MS" w:hAnsi="Arial Unicode MS" w:cs="Arial Unicode MS"/>
-              <w:sz w:val="24"/>
-              <w:szCs w:val="24"/>
-              <w:highlight w:val="green"/>
-            </w:rPr>
-            <w:t>,</w:t>
-          </w:r>
-          <w:r>
-            <w:rPr>
-              <w:rFonts w:ascii="Arial Unicode MS" w:eastAsia="Arial Unicode MS" w:hAnsi="Arial Unicode MS" w:cs="Arial Unicode MS"/>
-              <w:sz w:val="24"/>
-              <w:szCs w:val="24"/>
-              <w:highlight w:val="green"/>
-            </w:rPr>
-            <w:t>რომელსაც</w:t>
+            <w:t>ღილაკი,რომელსაც</w:t>
           </w:r>
           <w:proofErr w:type="spellEnd"/>
           <w:proofErr w:type="gramEnd"/>
@@ -829,16 +811,7 @@
               <w:szCs w:val="24"/>
               <w:highlight w:val="green"/>
             </w:rPr>
-            <w:t>შ</w:t>
-          </w:r>
-          <w:r>
-            <w:rPr>
-              <w:rFonts w:ascii="Arial Unicode MS" w:eastAsia="Arial Unicode MS" w:hAnsi="Arial Unicode MS" w:cs="Arial Unicode MS"/>
-              <w:sz w:val="24"/>
-              <w:szCs w:val="24"/>
-              <w:highlight w:val="green"/>
-            </w:rPr>
-            <w:t>ეგხვდებათ</w:t>
+            <w:t>შეგხვდებათ</w:t>
           </w:r>
           <w:proofErr w:type="spellEnd"/>
           <w:r>
@@ -1364,12 +1337,6 @@
       </w:pPr>
     </w:p>
     <w:p>
-      <w:pPr>
-        <w:rPr>
-          <w:rFonts w:ascii="Sylfaen" w:hAnsi="Sylfaen"/>
-          <w:lang w:val="en-US"/>
-        </w:rPr>
-      </w:pPr>
       <w:r>
         <w:rPr>
           <w:noProof/>
@@ -1414,8 +1381,1153 @@
         <w:t>l</w:t>
       </w:r>
     </w:p>
+    <w:p>
+      <w:r>
+        <w:t>-----------------------------------------------------------------------------------</w:t>
+      </w:r>
+    </w:p>
+    <w:p>
+      <w:pPr>
+        <w:spacing w:line="240" w:lineRule="auto"/>
+        <w:rPr>
+          <w:rFonts w:ascii="Times New Roman" w:eastAsia="Times New Roman" w:hAnsi="Times New Roman" w:cs="Times New Roman"/>
+          <w:sz w:val="24"/>
+          <w:szCs w:val="24"/>
+          <w:lang w:val="en-US"/>
+        </w:rPr>
+      </w:pPr>
+      <w:hyperlink r:id="rId8" w:history="1">
+        <w:r>
+          <w:rPr>
+            <w:rFonts w:eastAsia="Times New Roman"/>
+            <w:color w:val="1155CC"/>
+            <w:u w:val="single"/>
+            <w:lang w:val="en-US"/>
+          </w:rPr>
+          <w:t>https://github.com/mishach66/workshop3.git</w:t>
+        </w:r>
+      </w:hyperlink>
+    </w:p>
+    <w:p>
+      <w:pPr>
+        <w:spacing w:after="240" w:line="240" w:lineRule="auto"/>
+        <w:rPr>
+          <w:rFonts w:ascii="Times New Roman" w:eastAsia="Times New Roman" w:hAnsi="Times New Roman" w:cs="Times New Roman"/>
+          <w:sz w:val="24"/>
+          <w:szCs w:val="24"/>
+          <w:lang w:val="en-US"/>
+        </w:rPr>
+      </w:pPr>
+    </w:p>
+    <w:p>
+      <w:pPr>
+        <w:spacing w:line="240" w:lineRule="auto"/>
+        <w:rPr>
+          <w:rFonts w:ascii="Times New Roman" w:eastAsia="Times New Roman" w:hAnsi="Times New Roman" w:cs="Times New Roman"/>
+          <w:sz w:val="24"/>
+          <w:szCs w:val="24"/>
+          <w:lang w:val="en-US"/>
+        </w:rPr>
+      </w:pPr>
+      <w:r>
+        <w:rPr>
+          <w:rFonts w:eastAsia="Times New Roman"/>
+          <w:color w:val="000000"/>
+          <w:lang w:val="en-US"/>
+        </w:rPr>
+        <w:t>Splice-</w:t>
+      </w:r>
+      <w:r>
+        <w:rPr>
+          <w:rFonts w:ascii="Sylfaen" w:eastAsia="Times New Roman" w:hAnsi="Sylfaen" w:cs="Sylfaen"/>
+          <w:color w:val="000000"/>
+          <w:lang w:val="en-US"/>
+        </w:rPr>
+        <w:t>ს</w:t>
+      </w:r>
+      <w:r>
+        <w:rPr>
+          <w:rFonts w:eastAsia="Times New Roman"/>
+          <w:color w:val="000000"/>
+          <w:lang w:val="en-US"/>
+        </w:rPr>
+        <w:t xml:space="preserve"> </w:t>
+      </w:r>
+      <w:proofErr w:type="spellStart"/>
+      <w:r>
+        <w:rPr>
+          <w:rFonts w:ascii="Sylfaen" w:eastAsia="Times New Roman" w:hAnsi="Sylfaen" w:cs="Sylfaen"/>
+          <w:color w:val="000000"/>
+          <w:lang w:val="en-US"/>
+        </w:rPr>
+        <w:t>როცა</w:t>
+      </w:r>
+      <w:proofErr w:type="spellEnd"/>
+      <w:r>
+        <w:rPr>
+          <w:rFonts w:eastAsia="Times New Roman"/>
+          <w:color w:val="000000"/>
+          <w:lang w:val="en-US"/>
+        </w:rPr>
+        <w:t xml:space="preserve"> </w:t>
+      </w:r>
+      <w:proofErr w:type="spellStart"/>
+      <w:proofErr w:type="gramStart"/>
+      <w:r>
+        <w:rPr>
+          <w:rFonts w:ascii="Sylfaen" w:eastAsia="Times New Roman" w:hAnsi="Sylfaen" w:cs="Sylfaen"/>
+          <w:color w:val="000000"/>
+          <w:lang w:val="en-US"/>
+        </w:rPr>
+        <w:t>იყენებ</w:t>
+      </w:r>
+      <w:proofErr w:type="spellEnd"/>
+      <w:r>
+        <w:rPr>
+          <w:rFonts w:eastAsia="Times New Roman"/>
+          <w:color w:val="000000"/>
+          <w:lang w:val="en-US"/>
+        </w:rPr>
+        <w:t xml:space="preserve">,  </w:t>
+      </w:r>
+      <w:proofErr w:type="spellStart"/>
+      <w:r>
+        <w:rPr>
+          <w:rFonts w:ascii="Sylfaen" w:eastAsia="Times New Roman" w:hAnsi="Sylfaen" w:cs="Sylfaen"/>
+          <w:color w:val="000000"/>
+          <w:lang w:val="en-US"/>
+        </w:rPr>
+        <w:t>შლი</w:t>
+      </w:r>
+      <w:proofErr w:type="spellEnd"/>
+      <w:proofErr w:type="gramEnd"/>
+      <w:r>
+        <w:rPr>
+          <w:rFonts w:eastAsia="Times New Roman"/>
+          <w:color w:val="000000"/>
+          <w:lang w:val="en-US"/>
+        </w:rPr>
+        <w:t xml:space="preserve"> </w:t>
+      </w:r>
+      <w:proofErr w:type="spellStart"/>
+      <w:r>
+        <w:rPr>
+          <w:rFonts w:ascii="Sylfaen" w:eastAsia="Times New Roman" w:hAnsi="Sylfaen" w:cs="Sylfaen"/>
+          <w:color w:val="000000"/>
+          <w:lang w:val="en-US"/>
+        </w:rPr>
+        <w:t>რენდომ</w:t>
+      </w:r>
+      <w:proofErr w:type="spellEnd"/>
+      <w:r>
+        <w:rPr>
+          <w:rFonts w:eastAsia="Times New Roman"/>
+          <w:color w:val="000000"/>
+          <w:lang w:val="en-US"/>
+        </w:rPr>
+        <w:t xml:space="preserve"> </w:t>
+      </w:r>
+      <w:proofErr w:type="spellStart"/>
+      <w:r>
+        <w:rPr>
+          <w:rFonts w:ascii="Sylfaen" w:eastAsia="Times New Roman" w:hAnsi="Sylfaen" w:cs="Sylfaen"/>
+          <w:color w:val="000000"/>
+          <w:lang w:val="en-US"/>
+        </w:rPr>
+        <w:t>ელემენტს</w:t>
+      </w:r>
+      <w:proofErr w:type="spellEnd"/>
+      <w:r>
+        <w:rPr>
+          <w:rFonts w:eastAsia="Times New Roman"/>
+          <w:color w:val="000000"/>
+          <w:lang w:val="en-US"/>
+        </w:rPr>
+        <w:t xml:space="preserve"> </w:t>
+      </w:r>
+      <w:proofErr w:type="spellStart"/>
+      <w:r>
+        <w:rPr>
+          <w:rFonts w:ascii="Sylfaen" w:eastAsia="Times New Roman" w:hAnsi="Sylfaen" w:cs="Sylfaen"/>
+          <w:color w:val="000000"/>
+          <w:lang w:val="en-US"/>
+        </w:rPr>
+        <w:t>მასივიდან</w:t>
+      </w:r>
+      <w:proofErr w:type="spellEnd"/>
+      <w:r>
+        <w:rPr>
+          <w:rFonts w:eastAsia="Times New Roman"/>
+          <w:color w:val="000000"/>
+          <w:lang w:val="en-US"/>
+        </w:rPr>
+        <w:t xml:space="preserve">, </w:t>
+      </w:r>
+      <w:proofErr w:type="spellStart"/>
+      <w:r>
+        <w:rPr>
+          <w:rFonts w:ascii="Sylfaen" w:eastAsia="Times New Roman" w:hAnsi="Sylfaen" w:cs="Sylfaen"/>
+          <w:color w:val="000000"/>
+          <w:lang w:val="en-US"/>
+        </w:rPr>
+        <w:t>მაგის</w:t>
+      </w:r>
+      <w:proofErr w:type="spellEnd"/>
+      <w:r>
+        <w:rPr>
+          <w:rFonts w:eastAsia="Times New Roman"/>
+          <w:color w:val="000000"/>
+          <w:lang w:val="en-US"/>
+        </w:rPr>
+        <w:t xml:space="preserve"> </w:t>
+      </w:r>
+      <w:proofErr w:type="spellStart"/>
+      <w:r>
+        <w:rPr>
+          <w:rFonts w:ascii="Sylfaen" w:eastAsia="Times New Roman" w:hAnsi="Sylfaen" w:cs="Sylfaen"/>
+          <w:color w:val="000000"/>
+          <w:lang w:val="en-US"/>
+        </w:rPr>
+        <w:t>მერე</w:t>
+      </w:r>
+      <w:proofErr w:type="spellEnd"/>
+      <w:r>
+        <w:rPr>
+          <w:rFonts w:eastAsia="Times New Roman"/>
+          <w:color w:val="000000"/>
+          <w:lang w:val="en-US"/>
+        </w:rPr>
+        <w:t xml:space="preserve"> </w:t>
+      </w:r>
+      <w:proofErr w:type="spellStart"/>
+      <w:r>
+        <w:rPr>
+          <w:rFonts w:ascii="Sylfaen" w:eastAsia="Times New Roman" w:hAnsi="Sylfaen" w:cs="Sylfaen"/>
+          <w:color w:val="000000"/>
+          <w:lang w:val="en-US"/>
+        </w:rPr>
+        <w:t>ფილტრი</w:t>
+      </w:r>
+      <w:proofErr w:type="spellEnd"/>
+      <w:r>
+        <w:rPr>
+          <w:rFonts w:eastAsia="Times New Roman"/>
+          <w:color w:val="000000"/>
+          <w:lang w:val="en-US"/>
+        </w:rPr>
+        <w:t xml:space="preserve"> </w:t>
+      </w:r>
+      <w:proofErr w:type="spellStart"/>
+      <w:r>
+        <w:rPr>
+          <w:rFonts w:ascii="Sylfaen" w:eastAsia="Times New Roman" w:hAnsi="Sylfaen" w:cs="Sylfaen"/>
+          <w:color w:val="000000"/>
+          <w:lang w:val="en-US"/>
+        </w:rPr>
+        <w:t>რო</w:t>
+      </w:r>
+      <w:proofErr w:type="spellEnd"/>
+      <w:r>
+        <w:rPr>
+          <w:rFonts w:eastAsia="Times New Roman"/>
+          <w:color w:val="000000"/>
+          <w:lang w:val="en-US"/>
+        </w:rPr>
+        <w:t xml:space="preserve"> </w:t>
+      </w:r>
+      <w:proofErr w:type="spellStart"/>
+      <w:r>
+        <w:rPr>
+          <w:rFonts w:ascii="Sylfaen" w:eastAsia="Times New Roman" w:hAnsi="Sylfaen" w:cs="Sylfaen"/>
+          <w:color w:val="000000"/>
+          <w:lang w:val="en-US"/>
+        </w:rPr>
+        <w:t>გიწერია</w:t>
+      </w:r>
+      <w:proofErr w:type="spellEnd"/>
+      <w:r>
+        <w:rPr>
+          <w:rFonts w:eastAsia="Times New Roman"/>
+          <w:color w:val="000000"/>
+          <w:lang w:val="en-US"/>
+        </w:rPr>
+        <w:t xml:space="preserve"> </w:t>
+      </w:r>
+      <w:proofErr w:type="spellStart"/>
+      <w:r>
+        <w:rPr>
+          <w:rFonts w:ascii="Sylfaen" w:eastAsia="Times New Roman" w:hAnsi="Sylfaen" w:cs="Sylfaen"/>
+          <w:color w:val="000000"/>
+          <w:lang w:val="en-US"/>
+        </w:rPr>
+        <w:t>არაფერს</w:t>
+      </w:r>
+      <w:proofErr w:type="spellEnd"/>
+      <w:r>
+        <w:rPr>
+          <w:rFonts w:eastAsia="Times New Roman"/>
+          <w:color w:val="000000"/>
+          <w:lang w:val="en-US"/>
+        </w:rPr>
+        <w:t xml:space="preserve"> </w:t>
+      </w:r>
+      <w:proofErr w:type="spellStart"/>
+      <w:r>
+        <w:rPr>
+          <w:rFonts w:ascii="Sylfaen" w:eastAsia="Times New Roman" w:hAnsi="Sylfaen" w:cs="Sylfaen"/>
+          <w:color w:val="000000"/>
+          <w:lang w:val="en-US"/>
+        </w:rPr>
+        <w:t>აკეთებს</w:t>
+      </w:r>
+      <w:proofErr w:type="spellEnd"/>
+      <w:r>
+        <w:rPr>
+          <w:rFonts w:eastAsia="Times New Roman"/>
+          <w:color w:val="000000"/>
+          <w:lang w:val="en-US"/>
+        </w:rPr>
+        <w:t xml:space="preserve"> </w:t>
+      </w:r>
+      <w:proofErr w:type="spellStart"/>
+      <w:r>
+        <w:rPr>
+          <w:rFonts w:ascii="Sylfaen" w:eastAsia="Times New Roman" w:hAnsi="Sylfaen" w:cs="Sylfaen"/>
+          <w:color w:val="000000"/>
+          <w:lang w:val="en-US"/>
+        </w:rPr>
+        <w:t>გარდა</w:t>
+      </w:r>
+      <w:proofErr w:type="spellEnd"/>
+      <w:r>
+        <w:rPr>
+          <w:rFonts w:eastAsia="Times New Roman"/>
+          <w:color w:val="000000"/>
+          <w:lang w:val="en-US"/>
+        </w:rPr>
+        <w:t xml:space="preserve"> </w:t>
+      </w:r>
+      <w:proofErr w:type="spellStart"/>
+      <w:r>
+        <w:rPr>
+          <w:rFonts w:ascii="Sylfaen" w:eastAsia="Times New Roman" w:hAnsi="Sylfaen" w:cs="Sylfaen"/>
+          <w:color w:val="000000"/>
+          <w:lang w:val="en-US"/>
+        </w:rPr>
+        <w:t>იმისა</w:t>
+      </w:r>
+      <w:proofErr w:type="spellEnd"/>
+      <w:r>
+        <w:rPr>
+          <w:rFonts w:eastAsia="Times New Roman"/>
+          <w:color w:val="000000"/>
+          <w:lang w:val="en-US"/>
+        </w:rPr>
+        <w:t xml:space="preserve"> </w:t>
+      </w:r>
+      <w:proofErr w:type="spellStart"/>
+      <w:r>
+        <w:rPr>
+          <w:rFonts w:ascii="Sylfaen" w:eastAsia="Times New Roman" w:hAnsi="Sylfaen" w:cs="Sylfaen"/>
+          <w:color w:val="000000"/>
+          <w:lang w:val="en-US"/>
+        </w:rPr>
+        <w:t>რო</w:t>
+      </w:r>
+      <w:proofErr w:type="spellEnd"/>
+      <w:r>
+        <w:rPr>
+          <w:rFonts w:eastAsia="Times New Roman"/>
+          <w:color w:val="000000"/>
+          <w:lang w:val="en-US"/>
+        </w:rPr>
+        <w:t xml:space="preserve"> </w:t>
+      </w:r>
+      <w:proofErr w:type="spellStart"/>
+      <w:r>
+        <w:rPr>
+          <w:rFonts w:ascii="Sylfaen" w:eastAsia="Times New Roman" w:hAnsi="Sylfaen" w:cs="Sylfaen"/>
+          <w:color w:val="000000"/>
+          <w:lang w:val="en-US"/>
+        </w:rPr>
+        <w:t>ახალი</w:t>
+      </w:r>
+      <w:proofErr w:type="spellEnd"/>
+      <w:r>
+        <w:rPr>
+          <w:rFonts w:eastAsia="Times New Roman"/>
+          <w:color w:val="000000"/>
+          <w:lang w:val="en-US"/>
+        </w:rPr>
+        <w:t xml:space="preserve"> </w:t>
+      </w:r>
+      <w:proofErr w:type="spellStart"/>
+      <w:r>
+        <w:rPr>
+          <w:rFonts w:ascii="Sylfaen" w:eastAsia="Times New Roman" w:hAnsi="Sylfaen" w:cs="Sylfaen"/>
+          <w:color w:val="000000"/>
+          <w:lang w:val="en-US"/>
+        </w:rPr>
+        <w:t>რეფერენსიანი</w:t>
+      </w:r>
+      <w:proofErr w:type="spellEnd"/>
+      <w:r>
+        <w:rPr>
+          <w:rFonts w:eastAsia="Times New Roman"/>
+          <w:color w:val="000000"/>
+          <w:lang w:val="en-US"/>
+        </w:rPr>
+        <w:t xml:space="preserve"> </w:t>
+      </w:r>
+      <w:proofErr w:type="spellStart"/>
+      <w:r>
+        <w:rPr>
+          <w:rFonts w:ascii="Sylfaen" w:eastAsia="Times New Roman" w:hAnsi="Sylfaen" w:cs="Sylfaen"/>
+          <w:color w:val="000000"/>
+          <w:lang w:val="en-US"/>
+        </w:rPr>
+        <w:t>მასივი</w:t>
+      </w:r>
+      <w:proofErr w:type="spellEnd"/>
+      <w:r>
+        <w:rPr>
+          <w:rFonts w:eastAsia="Times New Roman"/>
+          <w:color w:val="000000"/>
+          <w:lang w:val="en-US"/>
+        </w:rPr>
+        <w:t xml:space="preserve"> </w:t>
+      </w:r>
+      <w:proofErr w:type="spellStart"/>
+      <w:r>
+        <w:rPr>
+          <w:rFonts w:ascii="Sylfaen" w:eastAsia="Times New Roman" w:hAnsi="Sylfaen" w:cs="Sylfaen"/>
+          <w:color w:val="000000"/>
+          <w:lang w:val="en-US"/>
+        </w:rPr>
+        <w:t>შექმნას</w:t>
+      </w:r>
+      <w:proofErr w:type="spellEnd"/>
+      <w:r>
+        <w:rPr>
+          <w:rFonts w:eastAsia="Times New Roman"/>
+          <w:color w:val="000000"/>
+          <w:lang w:val="en-US"/>
+        </w:rPr>
+        <w:t xml:space="preserve"> </w:t>
+      </w:r>
+      <w:proofErr w:type="spellStart"/>
+      <w:r>
+        <w:rPr>
+          <w:rFonts w:ascii="Sylfaen" w:eastAsia="Times New Roman" w:hAnsi="Sylfaen" w:cs="Sylfaen"/>
+          <w:color w:val="000000"/>
+          <w:lang w:val="en-US"/>
+        </w:rPr>
+        <w:t>რო</w:t>
+      </w:r>
+      <w:proofErr w:type="spellEnd"/>
+      <w:r>
+        <w:rPr>
+          <w:rFonts w:eastAsia="Times New Roman"/>
+          <w:color w:val="000000"/>
+          <w:lang w:val="en-US"/>
+        </w:rPr>
+        <w:t xml:space="preserve"> </w:t>
+      </w:r>
+      <w:proofErr w:type="spellStart"/>
+      <w:r>
+        <w:rPr>
+          <w:rFonts w:ascii="Sylfaen" w:eastAsia="Times New Roman" w:hAnsi="Sylfaen" w:cs="Sylfaen"/>
+          <w:color w:val="000000"/>
+          <w:lang w:val="en-US"/>
+        </w:rPr>
+        <w:t>სტეიტი</w:t>
+      </w:r>
+      <w:proofErr w:type="spellEnd"/>
+      <w:r>
+        <w:rPr>
+          <w:rFonts w:eastAsia="Times New Roman"/>
+          <w:color w:val="000000"/>
+          <w:lang w:val="en-US"/>
+        </w:rPr>
+        <w:t xml:space="preserve"> </w:t>
+      </w:r>
+      <w:proofErr w:type="spellStart"/>
+      <w:r>
+        <w:rPr>
+          <w:rFonts w:ascii="Sylfaen" w:eastAsia="Times New Roman" w:hAnsi="Sylfaen" w:cs="Sylfaen"/>
+          <w:color w:val="000000"/>
+          <w:lang w:val="en-US"/>
+        </w:rPr>
+        <w:t>განახლდეს</w:t>
+      </w:r>
+      <w:proofErr w:type="spellEnd"/>
+      <w:r>
+        <w:rPr>
+          <w:rFonts w:eastAsia="Times New Roman"/>
+          <w:color w:val="000000"/>
+          <w:lang w:val="en-US"/>
+        </w:rPr>
+        <w:t xml:space="preserve">. </w:t>
+      </w:r>
+      <w:proofErr w:type="spellStart"/>
+      <w:r>
+        <w:rPr>
+          <w:rFonts w:ascii="Sylfaen" w:eastAsia="Times New Roman" w:hAnsi="Sylfaen" w:cs="Sylfaen"/>
+          <w:color w:val="000000"/>
+          <w:lang w:val="en-US"/>
+        </w:rPr>
+        <w:t>თითოეულ</w:t>
+      </w:r>
+      <w:proofErr w:type="spellEnd"/>
+      <w:r>
+        <w:rPr>
+          <w:rFonts w:eastAsia="Times New Roman"/>
+          <w:color w:val="000000"/>
+          <w:lang w:val="en-US"/>
+        </w:rPr>
+        <w:t xml:space="preserve"> </w:t>
+      </w:r>
+      <w:proofErr w:type="spellStart"/>
+      <w:r>
+        <w:rPr>
+          <w:rFonts w:ascii="Sylfaen" w:eastAsia="Times New Roman" w:hAnsi="Sylfaen" w:cs="Sylfaen"/>
+          <w:color w:val="000000"/>
+          <w:lang w:val="en-US"/>
+        </w:rPr>
+        <w:t>იტერაციაზე</w:t>
+      </w:r>
+      <w:proofErr w:type="spellEnd"/>
+      <w:r>
+        <w:rPr>
+          <w:rFonts w:eastAsia="Times New Roman"/>
+          <w:color w:val="000000"/>
+          <w:lang w:val="en-US"/>
+        </w:rPr>
+        <w:t xml:space="preserve"> removed.id </w:t>
+      </w:r>
+      <w:proofErr w:type="spellStart"/>
+      <w:r>
+        <w:rPr>
+          <w:rFonts w:ascii="Sylfaen" w:eastAsia="Times New Roman" w:hAnsi="Sylfaen" w:cs="Sylfaen"/>
+          <w:color w:val="000000"/>
+          <w:lang w:val="en-US"/>
+        </w:rPr>
+        <w:t>არის</w:t>
+      </w:r>
+      <w:proofErr w:type="spellEnd"/>
+      <w:r>
+        <w:rPr>
+          <w:rFonts w:eastAsia="Times New Roman"/>
+          <w:color w:val="000000"/>
+          <w:lang w:val="en-US"/>
+        </w:rPr>
+        <w:t xml:space="preserve"> </w:t>
+      </w:r>
+      <w:proofErr w:type="spellStart"/>
+      <w:r>
+        <w:rPr>
+          <w:rFonts w:ascii="Sylfaen" w:eastAsia="Times New Roman" w:hAnsi="Sylfaen" w:cs="Sylfaen"/>
+          <w:color w:val="000000"/>
+          <w:lang w:val="en-US"/>
+        </w:rPr>
+        <w:t>ანდიფაინდი</w:t>
+      </w:r>
+      <w:proofErr w:type="spellEnd"/>
+      <w:r>
+        <w:rPr>
+          <w:rFonts w:eastAsia="Times New Roman"/>
+          <w:color w:val="000000"/>
+          <w:lang w:val="en-US"/>
+        </w:rPr>
+        <w:t xml:space="preserve">, </w:t>
+      </w:r>
+      <w:proofErr w:type="spellStart"/>
+      <w:r>
+        <w:rPr>
+          <w:rFonts w:ascii="Sylfaen" w:eastAsia="Times New Roman" w:hAnsi="Sylfaen" w:cs="Sylfaen"/>
+          <w:color w:val="000000"/>
+          <w:lang w:val="en-US"/>
+        </w:rPr>
+        <w:t>იმიტო</w:t>
+      </w:r>
+      <w:proofErr w:type="spellEnd"/>
+      <w:r>
+        <w:rPr>
+          <w:rFonts w:eastAsia="Times New Roman"/>
+          <w:color w:val="000000"/>
+          <w:lang w:val="en-US"/>
+        </w:rPr>
+        <w:t xml:space="preserve"> </w:t>
+      </w:r>
+      <w:proofErr w:type="spellStart"/>
+      <w:r>
+        <w:rPr>
+          <w:rFonts w:ascii="Sylfaen" w:eastAsia="Times New Roman" w:hAnsi="Sylfaen" w:cs="Sylfaen"/>
+          <w:color w:val="000000"/>
+          <w:lang w:val="en-US"/>
+        </w:rPr>
+        <w:t>რო</w:t>
+      </w:r>
+      <w:proofErr w:type="spellEnd"/>
+      <w:r>
+        <w:rPr>
+          <w:rFonts w:eastAsia="Times New Roman"/>
+          <w:color w:val="000000"/>
+          <w:lang w:val="en-US"/>
+        </w:rPr>
+        <w:t xml:space="preserve"> removed </w:t>
+      </w:r>
+      <w:proofErr w:type="spellStart"/>
+      <w:r>
+        <w:rPr>
+          <w:rFonts w:ascii="Sylfaen" w:eastAsia="Times New Roman" w:hAnsi="Sylfaen" w:cs="Sylfaen"/>
+          <w:color w:val="000000"/>
+          <w:lang w:val="en-US"/>
+        </w:rPr>
+        <w:t>არის</w:t>
+      </w:r>
+      <w:proofErr w:type="spellEnd"/>
+      <w:r>
+        <w:rPr>
+          <w:rFonts w:eastAsia="Times New Roman"/>
+          <w:color w:val="000000"/>
+          <w:lang w:val="en-US"/>
+        </w:rPr>
+        <w:t xml:space="preserve"> </w:t>
+      </w:r>
+      <w:proofErr w:type="spellStart"/>
+      <w:r>
+        <w:rPr>
+          <w:rFonts w:ascii="Sylfaen" w:eastAsia="Times New Roman" w:hAnsi="Sylfaen" w:cs="Sylfaen"/>
+          <w:color w:val="000000"/>
+          <w:lang w:val="en-US"/>
+        </w:rPr>
+        <w:t>მასივი</w:t>
+      </w:r>
+      <w:proofErr w:type="spellEnd"/>
+      <w:r>
+        <w:rPr>
+          <w:rFonts w:eastAsia="Times New Roman"/>
+          <w:color w:val="000000"/>
+          <w:lang w:val="en-US"/>
+        </w:rPr>
+        <w:t>. </w:t>
+      </w:r>
+    </w:p>
+    <w:p>
+      <w:pPr>
+        <w:spacing w:line="240" w:lineRule="auto"/>
+        <w:rPr>
+          <w:rFonts w:ascii="Times New Roman" w:eastAsia="Times New Roman" w:hAnsi="Times New Roman" w:cs="Times New Roman"/>
+          <w:sz w:val="24"/>
+          <w:szCs w:val="24"/>
+          <w:lang w:val="en-US"/>
+        </w:rPr>
+      </w:pPr>
+      <w:r>
+        <w:rPr>
+          <w:rFonts w:eastAsia="Times New Roman"/>
+          <w:color w:val="000000"/>
+          <w:lang w:val="en-US"/>
+        </w:rPr>
+        <w:t xml:space="preserve">    const </w:t>
+      </w:r>
+      <w:proofErr w:type="spellStart"/>
+      <w:r>
+        <w:rPr>
+          <w:rFonts w:eastAsia="Times New Roman"/>
+          <w:color w:val="000000"/>
+          <w:lang w:val="en-US"/>
+        </w:rPr>
+        <w:t>randomIndex</w:t>
+      </w:r>
+      <w:proofErr w:type="spellEnd"/>
+      <w:r>
+        <w:rPr>
+          <w:rFonts w:eastAsia="Times New Roman"/>
+          <w:color w:val="000000"/>
+          <w:lang w:val="en-US"/>
+        </w:rPr>
+        <w:t xml:space="preserve"> = </w:t>
+      </w:r>
+      <w:proofErr w:type="spellStart"/>
+      <w:r>
+        <w:rPr>
+          <w:rFonts w:eastAsia="Times New Roman"/>
+          <w:color w:val="000000"/>
+          <w:lang w:val="en-US"/>
+        </w:rPr>
+        <w:t>Math.random</w:t>
+      </w:r>
+      <w:proofErr w:type="spellEnd"/>
+      <w:r>
+        <w:rPr>
+          <w:rFonts w:eastAsia="Times New Roman"/>
+          <w:color w:val="000000"/>
+          <w:lang w:val="en-US"/>
+        </w:rPr>
+        <w:t xml:space="preserve">() * </w:t>
+      </w:r>
+      <w:proofErr w:type="spellStart"/>
+      <w:proofErr w:type="gramStart"/>
+      <w:r>
+        <w:rPr>
+          <w:rFonts w:eastAsia="Times New Roman"/>
+          <w:color w:val="000000"/>
+          <w:lang w:val="en-US"/>
+        </w:rPr>
+        <w:t>users.length</w:t>
+      </w:r>
+      <w:proofErr w:type="spellEnd"/>
+      <w:proofErr w:type="gramEnd"/>
+      <w:r>
+        <w:rPr>
+          <w:rFonts w:eastAsia="Times New Roman"/>
+          <w:color w:val="000000"/>
+          <w:lang w:val="en-US"/>
+        </w:rPr>
+        <w:t>;</w:t>
+      </w:r>
+    </w:p>
+    <w:p>
+      <w:pPr>
+        <w:spacing w:line="240" w:lineRule="auto"/>
+        <w:rPr>
+          <w:rFonts w:ascii="Times New Roman" w:eastAsia="Times New Roman" w:hAnsi="Times New Roman" w:cs="Times New Roman"/>
+          <w:sz w:val="24"/>
+          <w:szCs w:val="24"/>
+          <w:lang w:val="en-US"/>
+        </w:rPr>
+      </w:pPr>
+      <w:r>
+        <w:rPr>
+          <w:rFonts w:eastAsia="Times New Roman"/>
+          <w:color w:val="000000"/>
+          <w:lang w:val="en-US"/>
+        </w:rPr>
+        <w:t xml:space="preserve">    const </w:t>
+      </w:r>
+      <w:proofErr w:type="spellStart"/>
+      <w:r>
+        <w:rPr>
+          <w:rFonts w:eastAsia="Times New Roman"/>
+          <w:color w:val="000000"/>
+          <w:lang w:val="en-US"/>
+        </w:rPr>
+        <w:t>updatedUsers</w:t>
+      </w:r>
+      <w:proofErr w:type="spellEnd"/>
+      <w:r>
+        <w:rPr>
+          <w:rFonts w:eastAsia="Times New Roman"/>
+          <w:color w:val="000000"/>
+          <w:lang w:val="en-US"/>
+        </w:rPr>
+        <w:t xml:space="preserve"> = [...users];</w:t>
+      </w:r>
+    </w:p>
+    <w:p>
+      <w:pPr>
+        <w:spacing w:line="240" w:lineRule="auto"/>
+        <w:rPr>
+          <w:rFonts w:ascii="Times New Roman" w:eastAsia="Times New Roman" w:hAnsi="Times New Roman" w:cs="Times New Roman"/>
+          <w:sz w:val="24"/>
+          <w:szCs w:val="24"/>
+          <w:lang w:val="en-US"/>
+        </w:rPr>
+      </w:pPr>
+      <w:r>
+        <w:rPr>
+          <w:rFonts w:eastAsia="Times New Roman"/>
+          <w:color w:val="000000"/>
+          <w:lang w:val="en-US"/>
+        </w:rPr>
+        <w:t>    </w:t>
+      </w:r>
+      <w:proofErr w:type="spellStart"/>
+      <w:r>
+        <w:rPr>
+          <w:rFonts w:eastAsia="Times New Roman"/>
+          <w:color w:val="000000"/>
+          <w:lang w:val="en-US"/>
+        </w:rPr>
+        <w:t>updatedUsers.splice</w:t>
+      </w:r>
+      <w:proofErr w:type="spellEnd"/>
+      <w:r>
+        <w:rPr>
+          <w:rFonts w:eastAsia="Times New Roman"/>
+          <w:color w:val="000000"/>
+          <w:lang w:val="en-US"/>
+        </w:rPr>
+        <w:t>(</w:t>
+      </w:r>
+      <w:proofErr w:type="spellStart"/>
+      <w:r>
+        <w:rPr>
+          <w:rFonts w:eastAsia="Times New Roman"/>
+          <w:color w:val="000000"/>
+          <w:lang w:val="en-US"/>
+        </w:rPr>
+        <w:t>randomIndex</w:t>
+      </w:r>
+      <w:proofErr w:type="spellEnd"/>
+      <w:r>
+        <w:rPr>
+          <w:rFonts w:eastAsia="Times New Roman"/>
+          <w:color w:val="000000"/>
+          <w:lang w:val="en-US"/>
+        </w:rPr>
+        <w:t>, 1);</w:t>
+      </w:r>
+    </w:p>
+    <w:p>
+      <w:pPr>
+        <w:spacing w:line="240" w:lineRule="auto"/>
+        <w:rPr>
+          <w:rFonts w:ascii="Times New Roman" w:eastAsia="Times New Roman" w:hAnsi="Times New Roman" w:cs="Times New Roman"/>
+          <w:sz w:val="24"/>
+          <w:szCs w:val="24"/>
+          <w:lang w:val="en-US"/>
+        </w:rPr>
+      </w:pPr>
+      <w:r>
+        <w:rPr>
+          <w:rFonts w:eastAsia="Times New Roman"/>
+          <w:color w:val="000000"/>
+          <w:lang w:val="en-US"/>
+        </w:rPr>
+        <w:t>    </w:t>
+      </w:r>
+      <w:proofErr w:type="spellStart"/>
+      <w:r>
+        <w:rPr>
+          <w:rFonts w:eastAsia="Times New Roman"/>
+          <w:color w:val="000000"/>
+          <w:lang w:val="en-US"/>
+        </w:rPr>
+        <w:t>setUsers</w:t>
+      </w:r>
+      <w:proofErr w:type="spellEnd"/>
+      <w:r>
+        <w:rPr>
+          <w:rFonts w:eastAsia="Times New Roman"/>
+          <w:color w:val="000000"/>
+          <w:lang w:val="en-US"/>
+        </w:rPr>
+        <w:t>(</w:t>
+      </w:r>
+      <w:proofErr w:type="spellStart"/>
+      <w:r>
+        <w:rPr>
+          <w:rFonts w:eastAsia="Times New Roman"/>
+          <w:color w:val="000000"/>
+          <w:lang w:val="en-US"/>
+        </w:rPr>
+        <w:t>updatedUsers</w:t>
+      </w:r>
+      <w:proofErr w:type="spellEnd"/>
+      <w:r>
+        <w:rPr>
+          <w:rFonts w:eastAsia="Times New Roman"/>
+          <w:color w:val="000000"/>
+          <w:lang w:val="en-US"/>
+        </w:rPr>
+        <w:t>);</w:t>
+      </w:r>
+    </w:p>
+    <w:p>
+      <w:pPr>
+        <w:spacing w:line="240" w:lineRule="auto"/>
+        <w:rPr>
+          <w:rFonts w:ascii="Times New Roman" w:eastAsia="Times New Roman" w:hAnsi="Times New Roman" w:cs="Times New Roman"/>
+          <w:sz w:val="24"/>
+          <w:szCs w:val="24"/>
+          <w:lang w:val="en-US"/>
+        </w:rPr>
+      </w:pPr>
+    </w:p>
+    <w:p>
+      <w:pPr>
+        <w:spacing w:line="240" w:lineRule="auto"/>
+        <w:rPr>
+          <w:rFonts w:ascii="Times New Roman" w:eastAsia="Times New Roman" w:hAnsi="Times New Roman" w:cs="Times New Roman"/>
+          <w:sz w:val="24"/>
+          <w:szCs w:val="24"/>
+          <w:lang w:val="en-US"/>
+        </w:rPr>
+      </w:pPr>
+      <w:r>
+        <w:rPr>
+          <w:rFonts w:eastAsia="Times New Roman"/>
+          <w:color w:val="000000"/>
+          <w:lang w:val="en-US"/>
+        </w:rPr>
+        <w:t>Ა</w:t>
+      </w:r>
+      <w:proofErr w:type="spellStart"/>
+      <w:r>
+        <w:rPr>
+          <w:rFonts w:ascii="Sylfaen" w:eastAsia="Times New Roman" w:hAnsi="Sylfaen" w:cs="Sylfaen"/>
+          <w:color w:val="000000"/>
+          <w:lang w:val="en-US"/>
+        </w:rPr>
+        <w:t>სეთი</w:t>
+      </w:r>
+      <w:proofErr w:type="spellEnd"/>
+      <w:r>
+        <w:rPr>
+          <w:rFonts w:eastAsia="Times New Roman"/>
+          <w:color w:val="000000"/>
+          <w:lang w:val="en-US"/>
+        </w:rPr>
+        <w:t xml:space="preserve"> </w:t>
+      </w:r>
+      <w:proofErr w:type="spellStart"/>
+      <w:r>
+        <w:rPr>
+          <w:rFonts w:ascii="Sylfaen" w:eastAsia="Times New Roman" w:hAnsi="Sylfaen" w:cs="Sylfaen"/>
+          <w:color w:val="000000"/>
+          <w:lang w:val="en-US"/>
+        </w:rPr>
+        <w:t>რაღაც</w:t>
+      </w:r>
+      <w:proofErr w:type="spellEnd"/>
+      <w:r>
+        <w:rPr>
+          <w:rFonts w:eastAsia="Times New Roman"/>
+          <w:color w:val="000000"/>
+          <w:lang w:val="en-US"/>
+        </w:rPr>
+        <w:t xml:space="preserve"> </w:t>
+      </w:r>
+      <w:proofErr w:type="spellStart"/>
+      <w:r>
+        <w:rPr>
+          <w:rFonts w:ascii="Sylfaen" w:eastAsia="Times New Roman" w:hAnsi="Sylfaen" w:cs="Sylfaen"/>
+          <w:color w:val="000000"/>
+          <w:lang w:val="en-US"/>
+        </w:rPr>
+        <w:t>შეგიძლია</w:t>
+      </w:r>
+      <w:proofErr w:type="spellEnd"/>
+      <w:r>
+        <w:rPr>
+          <w:rFonts w:eastAsia="Times New Roman"/>
+          <w:color w:val="000000"/>
+          <w:lang w:val="en-US"/>
+        </w:rPr>
+        <w:t xml:space="preserve"> </w:t>
+      </w:r>
+      <w:proofErr w:type="spellStart"/>
+      <w:r>
+        <w:rPr>
+          <w:rFonts w:ascii="Sylfaen" w:eastAsia="Times New Roman" w:hAnsi="Sylfaen" w:cs="Sylfaen"/>
+          <w:color w:val="000000"/>
+          <w:lang w:val="en-US"/>
+        </w:rPr>
+        <w:t>დაწერო</w:t>
+      </w:r>
+      <w:proofErr w:type="spellEnd"/>
+      <w:r>
+        <w:rPr>
+          <w:rFonts w:eastAsia="Times New Roman"/>
+          <w:color w:val="000000"/>
+          <w:lang w:val="en-US"/>
+        </w:rPr>
+        <w:t xml:space="preserve">, </w:t>
+      </w:r>
+      <w:proofErr w:type="spellStart"/>
+      <w:r>
+        <w:rPr>
+          <w:rFonts w:ascii="Sylfaen" w:eastAsia="Times New Roman" w:hAnsi="Sylfaen" w:cs="Sylfaen"/>
+          <w:color w:val="000000"/>
+          <w:lang w:val="en-US"/>
+        </w:rPr>
+        <w:t>ან</w:t>
+      </w:r>
+      <w:proofErr w:type="spellEnd"/>
+      <w:r>
+        <w:rPr>
+          <w:rFonts w:eastAsia="Times New Roman"/>
+          <w:color w:val="000000"/>
+          <w:lang w:val="en-US"/>
+        </w:rPr>
+        <w:t xml:space="preserve"> </w:t>
+      </w:r>
+      <w:proofErr w:type="spellStart"/>
+      <w:r>
+        <w:rPr>
+          <w:rFonts w:ascii="Sylfaen" w:eastAsia="Times New Roman" w:hAnsi="Sylfaen" w:cs="Sylfaen"/>
+          <w:color w:val="000000"/>
+          <w:lang w:val="en-US"/>
+        </w:rPr>
+        <w:t>უბრალოდ</w:t>
+      </w:r>
+      <w:proofErr w:type="spellEnd"/>
+      <w:r>
+        <w:rPr>
+          <w:rFonts w:eastAsia="Times New Roman"/>
+          <w:color w:val="000000"/>
+          <w:lang w:val="en-US"/>
+        </w:rPr>
+        <w:t xml:space="preserve"> </w:t>
+      </w:r>
+      <w:proofErr w:type="spellStart"/>
+      <w:r>
+        <w:rPr>
+          <w:rFonts w:ascii="Sylfaen" w:eastAsia="Times New Roman" w:hAnsi="Sylfaen" w:cs="Sylfaen"/>
+          <w:color w:val="000000"/>
+          <w:lang w:val="en-US"/>
+        </w:rPr>
+        <w:t>დააგენერირო</w:t>
+      </w:r>
+      <w:proofErr w:type="spellEnd"/>
+      <w:r>
+        <w:rPr>
+          <w:rFonts w:eastAsia="Times New Roman"/>
+          <w:color w:val="000000"/>
+          <w:lang w:val="en-US"/>
+        </w:rPr>
+        <w:t xml:space="preserve"> </w:t>
+      </w:r>
+      <w:proofErr w:type="spellStart"/>
+      <w:r>
+        <w:rPr>
+          <w:rFonts w:ascii="Sylfaen" w:eastAsia="Times New Roman" w:hAnsi="Sylfaen" w:cs="Sylfaen"/>
+          <w:color w:val="000000"/>
+          <w:lang w:val="en-US"/>
+        </w:rPr>
+        <w:t>რენდომ</w:t>
+      </w:r>
+      <w:proofErr w:type="spellEnd"/>
+      <w:r>
+        <w:rPr>
+          <w:rFonts w:eastAsia="Times New Roman"/>
+          <w:color w:val="000000"/>
+          <w:lang w:val="en-US"/>
+        </w:rPr>
+        <w:t xml:space="preserve"> </w:t>
+      </w:r>
+      <w:proofErr w:type="spellStart"/>
+      <w:r>
+        <w:rPr>
+          <w:rFonts w:ascii="Sylfaen" w:eastAsia="Times New Roman" w:hAnsi="Sylfaen" w:cs="Sylfaen"/>
+          <w:color w:val="000000"/>
+          <w:lang w:val="en-US"/>
+        </w:rPr>
+        <w:t>ინდექსი</w:t>
+      </w:r>
+      <w:proofErr w:type="spellEnd"/>
+      <w:r>
+        <w:rPr>
+          <w:rFonts w:eastAsia="Times New Roman"/>
+          <w:color w:val="000000"/>
+          <w:lang w:val="en-US"/>
+        </w:rPr>
+        <w:t xml:space="preserve"> </w:t>
+      </w:r>
+      <w:proofErr w:type="spellStart"/>
+      <w:r>
+        <w:rPr>
+          <w:rFonts w:ascii="Sylfaen" w:eastAsia="Times New Roman" w:hAnsi="Sylfaen" w:cs="Sylfaen"/>
+          <w:color w:val="000000"/>
+          <w:lang w:val="en-US"/>
+        </w:rPr>
+        <w:t>და</w:t>
+      </w:r>
+      <w:proofErr w:type="spellEnd"/>
+      <w:r>
+        <w:rPr>
+          <w:rFonts w:eastAsia="Times New Roman"/>
+          <w:color w:val="000000"/>
+          <w:lang w:val="en-US"/>
+        </w:rPr>
+        <w:t xml:space="preserve"> </w:t>
+      </w:r>
+      <w:proofErr w:type="spellStart"/>
+      <w:r>
+        <w:rPr>
+          <w:rFonts w:ascii="Sylfaen" w:eastAsia="Times New Roman" w:hAnsi="Sylfaen" w:cs="Sylfaen"/>
+          <w:color w:val="000000"/>
+          <w:lang w:val="en-US"/>
+        </w:rPr>
+        <w:t>მაგ</w:t>
+      </w:r>
+      <w:proofErr w:type="spellEnd"/>
+      <w:r>
+        <w:rPr>
+          <w:rFonts w:eastAsia="Times New Roman"/>
+          <w:color w:val="000000"/>
+          <w:lang w:val="en-US"/>
+        </w:rPr>
+        <w:t xml:space="preserve"> </w:t>
+      </w:r>
+      <w:proofErr w:type="spellStart"/>
+      <w:r>
+        <w:rPr>
+          <w:rFonts w:ascii="Sylfaen" w:eastAsia="Times New Roman" w:hAnsi="Sylfaen" w:cs="Sylfaen"/>
+          <w:color w:val="000000"/>
+          <w:lang w:val="en-US"/>
+        </w:rPr>
+        <w:t>ინდექსის</w:t>
+      </w:r>
+      <w:proofErr w:type="spellEnd"/>
+      <w:r>
+        <w:rPr>
+          <w:rFonts w:eastAsia="Times New Roman"/>
+          <w:color w:val="000000"/>
+          <w:lang w:val="en-US"/>
+        </w:rPr>
+        <w:t xml:space="preserve"> </w:t>
+      </w:r>
+      <w:proofErr w:type="spellStart"/>
+      <w:r>
+        <w:rPr>
+          <w:rFonts w:ascii="Sylfaen" w:eastAsia="Times New Roman" w:hAnsi="Sylfaen" w:cs="Sylfaen"/>
+          <w:color w:val="000000"/>
+          <w:lang w:val="en-US"/>
+        </w:rPr>
+        <w:t>მიხედვით</w:t>
+      </w:r>
+      <w:proofErr w:type="spellEnd"/>
+      <w:r>
+        <w:rPr>
+          <w:rFonts w:eastAsia="Times New Roman"/>
+          <w:color w:val="000000"/>
+          <w:lang w:val="en-US"/>
+        </w:rPr>
+        <w:t xml:space="preserve"> </w:t>
+      </w:r>
+      <w:proofErr w:type="spellStart"/>
+      <w:r>
+        <w:rPr>
+          <w:rFonts w:ascii="Sylfaen" w:eastAsia="Times New Roman" w:hAnsi="Sylfaen" w:cs="Sylfaen"/>
+          <w:color w:val="000000"/>
+          <w:lang w:val="en-US"/>
+        </w:rPr>
+        <w:t>გაფილტრო</w:t>
+      </w:r>
+      <w:proofErr w:type="spellEnd"/>
+      <w:r>
+        <w:rPr>
+          <w:rFonts w:eastAsia="Times New Roman"/>
+          <w:color w:val="000000"/>
+          <w:lang w:val="en-US"/>
+        </w:rPr>
+        <w:t>.</w:t>
+      </w:r>
+    </w:p>
+    <w:p>
+      <w:pPr>
+        <w:rPr>
+          <w:rFonts w:ascii="Sylfaen" w:hAnsi="Sylfaen"/>
+          <w:lang w:val="en-US"/>
+        </w:rPr>
+      </w:pPr>
+    </w:p>
     <w:sectPr>
-      <w:headerReference w:type="default" r:id="rId8"/>
+      <w:headerReference w:type="default" r:id="rId9"/>
       <w:pgSz w:w="12240" w:h="15840"/>
       <w:pgMar w:top="1440" w:right="1440" w:bottom="1440" w:left="1440" w:header="720" w:footer="720" w:gutter="0"/>
       <w:pgNumType w:start="1"/>
@@ -2053,6 +3165,35 @@
       <w:szCs w:val="30"/>
     </w:rPr>
   </w:style>
+  <w:style w:type="paragraph" w:styleId="NormalWeb">
+    <w:name w:val="Normal (Web)"/>
+    <w:basedOn w:val="Normal"/>
+    <w:uiPriority w:val="99"/>
+    <w:semiHidden/>
+    <w:unhideWhenUsed/>
+    <w:rsid w:val="0094721A"/>
+    <w:pPr>
+      <w:spacing w:before="100" w:beforeAutospacing="1" w:after="100" w:afterAutospacing="1" w:line="240" w:lineRule="auto"/>
+    </w:pPr>
+    <w:rPr>
+      <w:rFonts w:ascii="Times New Roman" w:eastAsia="Times New Roman" w:hAnsi="Times New Roman" w:cs="Times New Roman"/>
+      <w:sz w:val="24"/>
+      <w:szCs w:val="24"/>
+      <w:lang w:val="en-US"/>
+    </w:rPr>
+  </w:style>
+  <w:style w:type="character" w:styleId="Hyperlink">
+    <w:name w:val="Hyperlink"/>
+    <w:basedOn w:val="DefaultParagraphFont"/>
+    <w:uiPriority w:val="99"/>
+    <w:semiHidden/>
+    <w:unhideWhenUsed/>
+    <w:rsid w:val="0094721A"/>
+    <w:rPr>
+      <w:color w:val="0000FF"/>
+      <w:u w:val="single"/>
+    </w:rPr>
+  </w:style>
 </w:styles>
 </file>
 

</xml_diff>